<commit_message>
Tiempo guardado con una hay speech y cuando no
</commit_message>
<xml_diff>
--- a/BlocsDeNotasYWord/TFGHUMEAI.docx
+++ b/BlocsDeNotasYWord/TFGHUMEAI.docx
@@ -195,7 +195,6 @@
         <w:t xml:space="preserve"> </w:t>
       </w:r>
       <w:proofErr w:type="spellStart"/>
-      <w:proofErr w:type="gramStart"/>
       <w:r>
         <w:t>Gtts</w:t>
       </w:r>
@@ -204,7 +203,6 @@
         <w:t>(</w:t>
       </w:r>
       <w:proofErr w:type="spellStart"/>
-      <w:proofErr w:type="gramEnd"/>
       <w:r>
         <w:t>google</w:t>
       </w:r>
@@ -248,19 +246,14 @@
       </w:hyperlink>
     </w:p>
     <w:p/>
-    <w:p/>
-    <w:p>
-      <w:r>
-        <w:rPr>
-          <w:noProof/>
-          <w:lang w:eastAsia="es-ES"/>
-        </w:rPr>
+    <w:p>
+      <w:r>
         <w:lastRenderedPageBreak/>
         <w:drawing>
-          <wp:inline distT="0" distB="0" distL="0" distR="0" wp14:anchorId="5E029830" wp14:editId="11421E6E">
-            <wp:extent cx="3867690" cy="2457793"/>
-            <wp:effectExtent l="0" t="0" r="0" b="0"/>
-            <wp:docPr id="1" name="Imagen 1"/>
+          <wp:inline distT="0" distB="0" distL="0" distR="0" wp14:anchorId="61AFF642" wp14:editId="1A7A2CB6">
+            <wp:extent cx="5400040" cy="2752725"/>
+            <wp:effectExtent l="0" t="0" r="0" b="9525"/>
+            <wp:docPr id="2" name="Imagen 2"/>
             <wp:cNvGraphicFramePr>
               <a:graphicFrameLocks xmlns:a="http://schemas.openxmlformats.org/drawingml/2006/main" noChangeAspect="1"/>
             </wp:cNvGraphicFramePr>
@@ -280,6 +273,51 @@
                   <pic:spPr>
                     <a:xfrm>
                       <a:off x="0" y="0"/>
+                      <a:ext cx="5400040" cy="2752725"/>
+                    </a:xfrm>
+                    <a:prstGeom prst="rect">
+                      <a:avLst/>
+                    </a:prstGeom>
+                  </pic:spPr>
+                </pic:pic>
+              </a:graphicData>
+            </a:graphic>
+          </wp:inline>
+        </w:drawing>
+      </w:r>
+      <w:bookmarkStart w:id="0" w:name="_GoBack"/>
+      <w:bookmarkEnd w:id="0"/>
+    </w:p>
+    <w:p>
+      <w:r>
+        <w:rPr>
+          <w:noProof/>
+          <w:lang w:eastAsia="es-ES"/>
+        </w:rPr>
+        <w:drawing>
+          <wp:inline distT="0" distB="0" distL="0" distR="0" wp14:anchorId="5E029830" wp14:editId="11421E6E">
+            <wp:extent cx="3867690" cy="2457793"/>
+            <wp:effectExtent l="0" t="0" r="0" b="0"/>
+            <wp:docPr id="1" name="Imagen 1"/>
+            <wp:cNvGraphicFramePr>
+              <a:graphicFrameLocks xmlns:a="http://schemas.openxmlformats.org/drawingml/2006/main" noChangeAspect="1"/>
+            </wp:cNvGraphicFramePr>
+            <a:graphic xmlns:a="http://schemas.openxmlformats.org/drawingml/2006/main">
+              <a:graphicData uri="http://schemas.openxmlformats.org/drawingml/2006/picture">
+                <pic:pic xmlns:pic="http://schemas.openxmlformats.org/drawingml/2006/picture">
+                  <pic:nvPicPr>
+                    <pic:cNvPr id="1" name=""/>
+                    <pic:cNvPicPr/>
+                  </pic:nvPicPr>
+                  <pic:blipFill>
+                    <a:blip r:embed="rId15"/>
+                    <a:stretch>
+                      <a:fillRect/>
+                    </a:stretch>
+                  </pic:blipFill>
+                  <pic:spPr>
+                    <a:xfrm>
+                      <a:off x="0" y="0"/>
                       <a:ext cx="3867690" cy="2457793"/>
                     </a:xfrm>
                     <a:prstGeom prst="rect">
@@ -294,7 +332,7 @@
       </w:r>
     </w:p>
     <w:p>
-      <w:hyperlink r:id="rId15" w:history="1">
+      <w:hyperlink r:id="rId16" w:history="1">
         <w:r>
           <w:rPr>
             <w:rStyle w:val="Hipervnculo"/>
@@ -328,8 +366,6 @@
       <w:r>
         <w:t>".</w:t>
       </w:r>
-      <w:bookmarkStart w:id="0" w:name="_GoBack"/>
-      <w:bookmarkEnd w:id="0"/>
     </w:p>
     <w:p>
       <w:r>
@@ -448,6 +484,7 @@
     </w:p>
     <w:p>
       <w:r>
+        <w:lastRenderedPageBreak/>
         <w:t>Para archivos XML: "</w:t>
       </w:r>
       <w:proofErr w:type="spellStart"/>
@@ -469,15 +506,7 @@
     </w:p>
     <w:p>
       <w:r>
-        <w:t xml:space="preserve">Si estás enviando un tipo de archivo o datos diferente, debes buscar el tipo de contenido </w:t>
-      </w:r>
-      <w:proofErr w:type="gramStart"/>
-      <w:r>
-        <w:t>correspondiente</w:t>
-      </w:r>
-      <w:proofErr w:type="gramEnd"/>
-      <w:r>
-        <w:t xml:space="preserve"> para ese tipo de datos y usarlo en la solicitud. Asegúrate de que el tipo de contenido que estableces coincida con el tipo de datos que estás enviando para que el servidor pueda procesarlos correctamente.</w:t>
+        <w:t>Si estás enviando un tipo de archivo o datos diferente, debes buscar el tipo de contenido correspondiente para ese tipo de datos y usarlo en la solicitud. Asegúrate de que el tipo de contenido que estableces coincida con el tipo de datos que estás enviando para que el servidor pueda procesarlos correctamente.</w:t>
       </w:r>
     </w:p>
     <w:p>

</xml_diff>

<commit_message>
Cosas subir excels y audios
</commit_message>
<xml_diff>
--- a/BlocsDeNotasYWord/TFGHUMEAI.docx
+++ b/BlocsDeNotasYWord/TFGHUMEAI.docx
@@ -248,6 +248,10 @@
     <w:p/>
     <w:p>
       <w:r>
+        <w:rPr>
+          <w:noProof/>
+          <w:lang w:eastAsia="es-ES"/>
+        </w:rPr>
         <w:lastRenderedPageBreak/>
         <w:drawing>
           <wp:inline distT="0" distB="0" distL="0" distR="0" wp14:anchorId="61AFF642" wp14:editId="1A7A2CB6">
@@ -285,8 +289,6 @@
           </wp:inline>
         </w:drawing>
       </w:r>
-      <w:bookmarkStart w:id="0" w:name="_GoBack"/>
-      <w:bookmarkEnd w:id="0"/>
     </w:p>
     <w:p>
       <w:r>
@@ -513,6 +515,25 @@
       <w:r>
         <w:t>Principio del formulario</w:t>
       </w:r>
+    </w:p>
+    <w:p>
+      <w:hyperlink r:id="rId17" w:history="1">
+        <w:r>
+          <w:rPr>
+            <w:rStyle w:val="Hipervnculo"/>
+          </w:rPr>
+          <w:t>https://wit.ai/docs/http/20240304/</w:t>
+        </w:r>
+      </w:hyperlink>
+    </w:p>
+    <w:p>
+      <w:r>
+        <w:t>witd.ai</w:t>
+      </w:r>
+    </w:p>
+    <w:p>
+      <w:bookmarkStart w:id="0" w:name="_GoBack"/>
+      <w:bookmarkEnd w:id="0"/>
     </w:p>
     <w:p/>
     <w:sectPr>

</xml_diff>